<commit_message>
Updated proposal and created PDF to submit
</commit_message>
<xml_diff>
--- a/projectProposal.docx
+++ b/projectProposal.docx
@@ -46,7 +46,18 @@
     <w:p/>
     <w:p>
       <w:r>
-        <w:t>Our team will be working using Node.js.</w:t>
+        <w:t>Our tea</w:t>
+      </w:r>
+      <w:r>
+        <w:t xml:space="preserve">m will be working using Node.js for our backend and html and </w:t>
+      </w:r>
+      <w:proofErr w:type="spellStart"/>
+      <w:r>
+        <w:t>javascript</w:t>
+      </w:r>
+      <w:proofErr w:type="spellEnd"/>
+      <w:r>
+        <w:t xml:space="preserve"> (likely Express) for our frontend. </w:t>
       </w:r>
     </w:p>
     <w:p/>
@@ -70,6 +81,14 @@
       <w:r>
         <w:t>.</w:t>
       </w:r>
+      <w:r>
+        <w:t xml:space="preserve"> </w:t>
+      </w:r>
+      <w:r>
+        <w:t>https://github.com/josh-of-all-trades/CIS450</w:t>
+      </w:r>
+      <w:bookmarkStart w:id="0" w:name="_GoBack"/>
+      <w:bookmarkEnd w:id="0"/>
     </w:p>
     <w:p/>
     <w:p>
@@ -172,8 +191,6 @@
       <w:r>
         <w:t>Phase V – Everyone will make sure that the aspects of the project that they “own” are complete and are fully functional for the demo.</w:t>
       </w:r>
-      <w:bookmarkStart w:id="0" w:name="_GoBack"/>
-      <w:bookmarkEnd w:id="0"/>
     </w:p>
     <w:p/>
     <w:p/>

</xml_diff>